<commit_message>
Két jegyző könyv fríssétése
</commit_message>
<xml_diff>
--- a/Tesztelési jegyzőkönyv1.docx
+++ b/Tesztelési jegyzőkönyv1.docx
@@ -302,6 +302,57 @@
               </w:rPr>
               <w:t>Az oldal külsőleg hibátlan</w:t>
             </w:r>
+            <w:r>
+              <w:rPr>
+                <w:rFonts w:cs="Calibri"/>
+                <w:sz w:val="22"/>
+                <w:szCs w:val="22"/>
+                <w:lang w:val="hu-HU"/>
+              </w:rPr>
+              <w:t>.</w:t>
+            </w:r>
+          </w:p>
+          <w:p>
+            <w:pPr>
+              <w:jc w:val="left"/>
+              <w:rPr>
+                <w:rFonts w:cs="Calibri"/>
+                <w:sz w:val="22"/>
+                <w:szCs w:val="22"/>
+                <w:lang w:val="hu-HU"/>
+              </w:rPr>
+            </w:pPr>
+            <w:r>
+              <w:rPr>
+                <w:rFonts w:cs="Calibri"/>
+                <w:sz w:val="22"/>
+                <w:szCs w:val="22"/>
+                <w:lang w:val="hu-HU"/>
+              </w:rPr>
+              <w:t xml:space="preserve">A </w:t>
+            </w:r>
+            <w:proofErr w:type="spellStart"/>
+            <w:r>
+              <w:rPr>
+                <w:rFonts w:cs="Calibri"/>
+                <w:sz w:val="22"/>
+                <w:szCs w:val="22"/>
+                <w:lang w:val="hu-HU"/>
+              </w:rPr>
+              <w:t>designak</w:t>
+            </w:r>
+            <w:proofErr w:type="spellEnd"/>
+            <w:r>
+              <w:rPr>
+                <w:rFonts w:cs="Calibri"/>
+                <w:sz w:val="22"/>
+                <w:szCs w:val="22"/>
+                <w:lang w:val="hu-HU"/>
+              </w:rPr>
+              <w:t xml:space="preserve"> megfelelt.</w:t>
+            </w:r>
+            <w:bookmarkStart w:id="0" w:name="_GoBack"/>
+            <w:bookmarkEnd w:id="0"/>
           </w:p>
           <w:p>
             <w:pPr>
@@ -957,10 +1008,6 @@
           <w:p>
             <w:pPr>
               <w:pStyle w:val="Listaszerbekezds"/>
-              <w:numPr>
-                <w:ilvl w:val="0"/>
-                <w:numId w:val="1"/>
-              </w:numPr>
               <w:spacing w:before="0" w:after="0" w:line="240" w:lineRule="auto"/>
               <w:jc w:val="left"/>
               <w:rPr>
@@ -973,51 +1020,7 @@
                 <w:sz w:val="20"/>
                 <w:szCs w:val="20"/>
               </w:rPr>
-              <w:t>Megfelelt</w:t>
-            </w:r>
-          </w:p>
-          <w:p>
-            <w:pPr>
-              <w:pStyle w:val="Listaszerbekezds"/>
-              <w:numPr>
-                <w:ilvl w:val="0"/>
-                <w:numId w:val="1"/>
-              </w:numPr>
-              <w:spacing w:before="0" w:after="0" w:line="240" w:lineRule="auto"/>
-              <w:jc w:val="left"/>
-              <w:rPr>
-                <w:sz w:val="20"/>
-                <w:szCs w:val="20"/>
-              </w:rPr>
-            </w:pPr>
-            <w:r>
-              <w:rPr>
-                <w:sz w:val="20"/>
-                <w:szCs w:val="20"/>
-              </w:rPr>
-              <w:t>Nem felelt meg</w:t>
-            </w:r>
-          </w:p>
-          <w:p>
-            <w:pPr>
-              <w:pStyle w:val="Listaszerbekezds"/>
-              <w:numPr>
-                <w:ilvl w:val="0"/>
-                <w:numId w:val="1"/>
-              </w:numPr>
-              <w:spacing w:before="0" w:after="0" w:line="240" w:lineRule="auto"/>
-              <w:jc w:val="left"/>
-              <w:rPr>
-                <w:sz w:val="20"/>
-                <w:szCs w:val="20"/>
-              </w:rPr>
-            </w:pPr>
-            <w:r>
-              <w:rPr>
-                <w:sz w:val="20"/>
-                <w:szCs w:val="20"/>
-              </w:rPr>
-              <w:t>Megfelelt megjegyzésekkel</w:t>
+              <w:t>Megfelelt.</w:t>
             </w:r>
           </w:p>
         </w:tc>
@@ -1086,8 +1089,6 @@
               </w:rPr>
               <w:t>A design megfelelt.</w:t>
             </w:r>
-            <w:bookmarkStart w:id="0" w:name="_GoBack"/>
-            <w:bookmarkEnd w:id="0"/>
           </w:p>
         </w:tc>
       </w:tr>

</xml_diff>